<commit_message>
Application improvment and doc redaction
</commit_message>
<xml_diff>
--- a/Documents/Manuel utilisateur.docx
+++ b/Documents/Manuel utilisateur.docx
@@ -87,26 +87,444 @@
         <w:pStyle w:val="Titre2"/>
       </w:pPr>
       <w:r>
-        <w:t>Installation</w:t>
+        <w:t>lancer l’application</w:t>
       </w:r>
     </w:p>
     <w:p>
       <w:pPr>
-        <w:pStyle w:val="Paragraphedeliste"/>
-        <w:numPr>
-          <w:ilvl w:val="0"/>
-          <w:numId w:val="9"/>
-        </w:numPr>
-      </w:pPr>
+        <w:jc w:val="center"/>
+      </w:pPr>
+      <w:r>
+        <w:rPr>
+          <w:noProof/>
+        </w:rPr>
+        <w:drawing>
+          <wp:inline distT="0" distB="0" distL="0" distR="0" wp14:anchorId="6129D0DF" wp14:editId="1A796BF0">
+            <wp:extent cx="3502800" cy="7200000"/>
+            <wp:effectExtent l="0" t="0" r="2540" b="1270"/>
+            <wp:docPr id="1" name="Image 1"/>
+            <wp:cNvGraphicFramePr>
+              <a:graphicFrameLocks xmlns:a="http://schemas.openxmlformats.org/drawingml/2006/main" noChangeAspect="1"/>
+            </wp:cNvGraphicFramePr>
+            <a:graphic xmlns:a="http://schemas.openxmlformats.org/drawingml/2006/main">
+              <a:graphicData uri="http://schemas.openxmlformats.org/drawingml/2006/picture">
+                <pic:pic xmlns:pic="http://schemas.openxmlformats.org/drawingml/2006/picture">
+                  <pic:nvPicPr>
+                    <pic:cNvPr id="1" name=""/>
+                    <pic:cNvPicPr/>
+                  </pic:nvPicPr>
+                  <pic:blipFill>
+                    <a:blip r:embed="rId8"/>
+                    <a:stretch>
+                      <a:fillRect/>
+                    </a:stretch>
+                  </pic:blipFill>
+                  <pic:spPr>
+                    <a:xfrm>
+                      <a:off x="0" y="0"/>
+                      <a:ext cx="3502800" cy="7200000"/>
+                    </a:xfrm>
+                    <a:prstGeom prst="rect">
+                      <a:avLst/>
+                    </a:prstGeom>
+                  </pic:spPr>
+                </pic:pic>
+              </a:graphicData>
+            </a:graphic>
+          </wp:inline>
+        </w:drawing>
+      </w:r>
+    </w:p>
+    <w:p>
+      <w:pPr>
+        <w:pStyle w:val="Titre2"/>
+      </w:pPr>
+      <w:r>
+        <w:lastRenderedPageBreak/>
+        <w:t>Donner l’autorisation</w:t>
+      </w:r>
+      <w:r>
+        <w:t xml:space="preserve"> d’accÉder aux donnÉes du tÉlÉphone a l'application</w:t>
+      </w:r>
+    </w:p>
+    <w:p>
+      <w:pPr>
+        <w:jc w:val="center"/>
+      </w:pPr>
+      <w:r>
+        <w:rPr>
+          <w:noProof/>
+        </w:rPr>
+        <w:drawing>
+          <wp:inline distT="0" distB="0" distL="0" distR="0" wp14:anchorId="5E396AE0" wp14:editId="3F2EA144">
+            <wp:extent cx="3474000" cy="7200000"/>
+            <wp:effectExtent l="0" t="0" r="0" b="1270"/>
+            <wp:docPr id="27" name="Image 27"/>
+            <wp:cNvGraphicFramePr>
+              <a:graphicFrameLocks xmlns:a="http://schemas.openxmlformats.org/drawingml/2006/main" noChangeAspect="1"/>
+            </wp:cNvGraphicFramePr>
+            <a:graphic xmlns:a="http://schemas.openxmlformats.org/drawingml/2006/main">
+              <a:graphicData uri="http://schemas.openxmlformats.org/drawingml/2006/picture">
+                <pic:pic xmlns:pic="http://schemas.openxmlformats.org/drawingml/2006/picture">
+                  <pic:nvPicPr>
+                    <pic:cNvPr id="1" name=""/>
+                    <pic:cNvPicPr/>
+                  </pic:nvPicPr>
+                  <pic:blipFill>
+                    <a:blip r:embed="rId9"/>
+                    <a:stretch>
+                      <a:fillRect/>
+                    </a:stretch>
+                  </pic:blipFill>
+                  <pic:spPr>
+                    <a:xfrm>
+                      <a:off x="0" y="0"/>
+                      <a:ext cx="3474000" cy="7200000"/>
+                    </a:xfrm>
+                    <a:prstGeom prst="rect">
+                      <a:avLst/>
+                    </a:prstGeom>
+                  </pic:spPr>
+                </pic:pic>
+              </a:graphicData>
+            </a:graphic>
+          </wp:inline>
+        </w:drawing>
+      </w:r>
+    </w:p>
+    <w:p>
+      <w:pPr>
+        <w:pStyle w:val="Titre2"/>
+      </w:pPr>
+      <w:r>
+        <w:t xml:space="preserve">Les musiques prÉsentes sur le </w:t>
+      </w:r>
+      <w:r>
+        <w:t>tÉlÉphone</w:t>
+      </w:r>
+      <w:r>
+        <w:t xml:space="preserve"> sont automatiquement dÉtectÉes et affichÉes</w:t>
+      </w:r>
+    </w:p>
+    <w:p>
+      <w:pPr>
+        <w:jc w:val="center"/>
+      </w:pPr>
+      <w:r>
+        <w:rPr>
+          <w:noProof/>
+        </w:rPr>
+        <w:drawing>
+          <wp:inline distT="0" distB="0" distL="0" distR="0" wp14:anchorId="74A3144A" wp14:editId="12C1FF86">
+            <wp:extent cx="3456000" cy="7200000"/>
+            <wp:effectExtent l="0" t="0" r="0" b="1270"/>
+            <wp:docPr id="60" name="Image 60"/>
+            <wp:cNvGraphicFramePr>
+              <a:graphicFrameLocks xmlns:a="http://schemas.openxmlformats.org/drawingml/2006/main" noChangeAspect="1"/>
+            </wp:cNvGraphicFramePr>
+            <a:graphic xmlns:a="http://schemas.openxmlformats.org/drawingml/2006/main">
+              <a:graphicData uri="http://schemas.openxmlformats.org/drawingml/2006/picture">
+                <pic:pic xmlns:pic="http://schemas.openxmlformats.org/drawingml/2006/picture">
+                  <pic:nvPicPr>
+                    <pic:cNvPr id="1" name=""/>
+                    <pic:cNvPicPr/>
+                  </pic:nvPicPr>
+                  <pic:blipFill>
+                    <a:blip r:embed="rId10"/>
+                    <a:stretch>
+                      <a:fillRect/>
+                    </a:stretch>
+                  </pic:blipFill>
+                  <pic:spPr>
+                    <a:xfrm>
+                      <a:off x="0" y="0"/>
+                      <a:ext cx="3456000" cy="7200000"/>
+                    </a:xfrm>
+                    <a:prstGeom prst="rect">
+                      <a:avLst/>
+                    </a:prstGeom>
+                  </pic:spPr>
+                </pic:pic>
+              </a:graphicData>
+            </a:graphic>
+          </wp:inline>
+        </w:drawing>
+      </w:r>
+    </w:p>
+    <w:p>
+      <w:pPr>
+        <w:pStyle w:val="Titre2"/>
+      </w:pPr>
+      <w:r>
+        <w:t xml:space="preserve">Si vous souhaitez relancer une analyse des musiques prÉsentes sur votre </w:t>
+      </w:r>
+      <w:r>
+        <w:t>tÉlÉphone</w:t>
+      </w:r>
+      <w:r>
+        <w:t xml:space="preserve"> vous pouvez cliquer sur le bouton bleu ciel a droite de la barre de recherche</w:t>
+      </w:r>
+    </w:p>
+    <w:p>
+      <w:pPr>
+        <w:jc w:val="center"/>
+      </w:pPr>
+      <w:r>
+        <w:rPr>
+          <w:noProof/>
+        </w:rPr>
+        <w:drawing>
+          <wp:inline distT="0" distB="0" distL="0" distR="0" wp14:anchorId="5493CADD" wp14:editId="44DA5F98">
+            <wp:extent cx="590550" cy="609600"/>
+            <wp:effectExtent l="0" t="0" r="0" b="0"/>
+            <wp:docPr id="61" name="Image 61"/>
+            <wp:cNvGraphicFramePr>
+              <a:graphicFrameLocks xmlns:a="http://schemas.openxmlformats.org/drawingml/2006/main" noChangeAspect="1"/>
+            </wp:cNvGraphicFramePr>
+            <a:graphic xmlns:a="http://schemas.openxmlformats.org/drawingml/2006/main">
+              <a:graphicData uri="http://schemas.openxmlformats.org/drawingml/2006/picture">
+                <pic:pic xmlns:pic="http://schemas.openxmlformats.org/drawingml/2006/picture">
+                  <pic:nvPicPr>
+                    <pic:cNvPr id="1" name=""/>
+                    <pic:cNvPicPr/>
+                  </pic:nvPicPr>
+                  <pic:blipFill>
+                    <a:blip r:embed="rId11"/>
+                    <a:stretch>
+                      <a:fillRect/>
+                    </a:stretch>
+                  </pic:blipFill>
+                  <pic:spPr>
+                    <a:xfrm>
+                      <a:off x="0" y="0"/>
+                      <a:ext cx="590550" cy="609600"/>
+                    </a:xfrm>
+                    <a:prstGeom prst="rect">
+                      <a:avLst/>
+                    </a:prstGeom>
+                  </pic:spPr>
+                </pic:pic>
+              </a:graphicData>
+            </a:graphic>
+          </wp:inline>
+        </w:drawing>
+      </w:r>
+    </w:p>
+    <w:p>
+      <w:pPr>
+        <w:pStyle w:val="Titre2"/>
+      </w:pPr>
+      <w:r>
+        <w:t>Vous pouvez utiliser la barre de recherche  pour trouver le titre qui correspond à votre humeur du moment en utilisant la barre de recherche en haut de l’application</w:t>
+      </w:r>
+    </w:p>
+    <w:p>
+      <w:pPr>
+        <w:jc w:val="center"/>
+      </w:pPr>
+      <w:r>
+        <w:rPr>
+          <w:noProof/>
+        </w:rPr>
+        <w:drawing>
+          <wp:inline distT="0" distB="0" distL="0" distR="0" wp14:anchorId="122676F7" wp14:editId="68AE9654">
+            <wp:extent cx="2933700" cy="390525"/>
+            <wp:effectExtent l="0" t="0" r="0" b="9525"/>
+            <wp:docPr id="62" name="Image 62"/>
+            <wp:cNvGraphicFramePr>
+              <a:graphicFrameLocks xmlns:a="http://schemas.openxmlformats.org/drawingml/2006/main" noChangeAspect="1"/>
+            </wp:cNvGraphicFramePr>
+            <a:graphic xmlns:a="http://schemas.openxmlformats.org/drawingml/2006/main">
+              <a:graphicData uri="http://schemas.openxmlformats.org/drawingml/2006/picture">
+                <pic:pic xmlns:pic="http://schemas.openxmlformats.org/drawingml/2006/picture">
+                  <pic:nvPicPr>
+                    <pic:cNvPr id="1" name=""/>
+                    <pic:cNvPicPr/>
+                  </pic:nvPicPr>
+                  <pic:blipFill>
+                    <a:blip r:embed="rId12"/>
+                    <a:stretch>
+                      <a:fillRect/>
+                    </a:stretch>
+                  </pic:blipFill>
+                  <pic:spPr>
+                    <a:xfrm>
+                      <a:off x="0" y="0"/>
+                      <a:ext cx="2933700" cy="390525"/>
+                    </a:xfrm>
+                    <a:prstGeom prst="rect">
+                      <a:avLst/>
+                    </a:prstGeom>
+                  </pic:spPr>
+                </pic:pic>
+              </a:graphicData>
+            </a:graphic>
+          </wp:inline>
+        </w:drawing>
+      </w:r>
+    </w:p>
+    <w:p>
+      <w:pPr>
+        <w:pStyle w:val="Titre2"/>
+      </w:pPr>
+      <w:r>
+        <w:t>vous pouvez lancer une musique en cliquant sur son nom ou sur sa pochette d’album</w:t>
+      </w:r>
+    </w:p>
+    <w:p>
+      <w:pPr>
+        <w:jc w:val="center"/>
+      </w:pPr>
+      <w:r>
+        <w:rPr>
+          <w:noProof/>
+        </w:rPr>
+        <w:drawing>
+          <wp:inline distT="0" distB="0" distL="0" distR="0" wp14:anchorId="46F470C9" wp14:editId="2A979E38">
+            <wp:extent cx="3276600" cy="781050"/>
+            <wp:effectExtent l="0" t="0" r="0" b="0"/>
+            <wp:docPr id="63" name="Image 63"/>
+            <wp:cNvGraphicFramePr>
+              <a:graphicFrameLocks xmlns:a="http://schemas.openxmlformats.org/drawingml/2006/main" noChangeAspect="1"/>
+            </wp:cNvGraphicFramePr>
+            <a:graphic xmlns:a="http://schemas.openxmlformats.org/drawingml/2006/main">
+              <a:graphicData uri="http://schemas.openxmlformats.org/drawingml/2006/picture">
+                <pic:pic xmlns:pic="http://schemas.openxmlformats.org/drawingml/2006/picture">
+                  <pic:nvPicPr>
+                    <pic:cNvPr id="1" name=""/>
+                    <pic:cNvPicPr/>
+                  </pic:nvPicPr>
+                  <pic:blipFill>
+                    <a:blip r:embed="rId13"/>
+                    <a:stretch>
+                      <a:fillRect/>
+                    </a:stretch>
+                  </pic:blipFill>
+                  <pic:spPr>
+                    <a:xfrm>
+                      <a:off x="0" y="0"/>
+                      <a:ext cx="3276600" cy="781050"/>
+                    </a:xfrm>
+                    <a:prstGeom prst="rect">
+                      <a:avLst/>
+                    </a:prstGeom>
+                  </pic:spPr>
+                </pic:pic>
+              </a:graphicData>
+            </a:graphic>
+          </wp:inline>
+        </w:drawing>
+      </w:r>
+    </w:p>
+    <w:p>
+      <w:pPr>
+        <w:pStyle w:val="Titre2"/>
+      </w:pPr>
+      <w:r>
+        <w:t>vous pouvez acceder a votre lecture en cours via le menu hamburger</w:t>
+      </w:r>
+    </w:p>
+    <w:p>
+      <w:r>
+        <w:rPr>
+          <w:noProof/>
+        </w:rPr>
+        <w:drawing>
+          <wp:inline distT="0" distB="0" distL="0" distR="0" wp14:anchorId="382D14D2" wp14:editId="34848439">
+            <wp:extent cx="514350" cy="495300"/>
+            <wp:effectExtent l="0" t="0" r="0" b="0"/>
+            <wp:docPr id="64" name="Image 64"/>
+            <wp:cNvGraphicFramePr>
+              <a:graphicFrameLocks xmlns:a="http://schemas.openxmlformats.org/drawingml/2006/main" noChangeAspect="1"/>
+            </wp:cNvGraphicFramePr>
+            <a:graphic xmlns:a="http://schemas.openxmlformats.org/drawingml/2006/main">
+              <a:graphicData uri="http://schemas.openxmlformats.org/drawingml/2006/picture">
+                <pic:pic xmlns:pic="http://schemas.openxmlformats.org/drawingml/2006/picture">
+                  <pic:nvPicPr>
+                    <pic:cNvPr id="1" name=""/>
+                    <pic:cNvPicPr/>
+                  </pic:nvPicPr>
+                  <pic:blipFill>
+                    <a:blip r:embed="rId14"/>
+                    <a:stretch>
+                      <a:fillRect/>
+                    </a:stretch>
+                  </pic:blipFill>
+                  <pic:spPr>
+                    <a:xfrm>
+                      <a:off x="0" y="0"/>
+                      <a:ext cx="514350" cy="495300"/>
+                    </a:xfrm>
+                    <a:prstGeom prst="rect">
+                      <a:avLst/>
+                    </a:prstGeom>
+                  </pic:spPr>
+                </pic:pic>
+              </a:graphicData>
+            </a:graphic>
+          </wp:inline>
+        </w:drawing>
+      </w:r>
+    </w:p>
+    <w:p>
+      <w:pPr>
+        <w:pStyle w:val="Titre2"/>
+      </w:pPr>
+      <w:r>
+        <w:t>puis en cliquant sur le menu « playing now »</w:t>
+      </w:r>
       <w:bookmarkStart w:id="0" w:name="_GoBack"/>
       <w:bookmarkEnd w:id="0"/>
     </w:p>
+    <w:p>
+      <w:r>
+        <w:rPr>
+          <w:noProof/>
+        </w:rPr>
+        <w:drawing>
+          <wp:inline distT="0" distB="0" distL="0" distR="0" wp14:anchorId="6F2403AB" wp14:editId="53ADA484">
+            <wp:extent cx="1314450" cy="361950"/>
+            <wp:effectExtent l="0" t="0" r="0" b="0"/>
+            <wp:docPr id="65" name="Image 65"/>
+            <wp:cNvGraphicFramePr>
+              <a:graphicFrameLocks xmlns:a="http://schemas.openxmlformats.org/drawingml/2006/main" noChangeAspect="1"/>
+            </wp:cNvGraphicFramePr>
+            <a:graphic xmlns:a="http://schemas.openxmlformats.org/drawingml/2006/main">
+              <a:graphicData uri="http://schemas.openxmlformats.org/drawingml/2006/picture">
+                <pic:pic xmlns:pic="http://schemas.openxmlformats.org/drawingml/2006/picture">
+                  <pic:nvPicPr>
+                    <pic:cNvPr id="1" name=""/>
+                    <pic:cNvPicPr/>
+                  </pic:nvPicPr>
+                  <pic:blipFill>
+                    <a:blip r:embed="rId15"/>
+                    <a:stretch>
+                      <a:fillRect/>
+                    </a:stretch>
+                  </pic:blipFill>
+                  <pic:spPr>
+                    <a:xfrm>
+                      <a:off x="0" y="0"/>
+                      <a:ext cx="1314450" cy="361950"/>
+                    </a:xfrm>
+                    <a:prstGeom prst="rect">
+                      <a:avLst/>
+                    </a:prstGeom>
+                  </pic:spPr>
+                </pic:pic>
+              </a:graphicData>
+            </a:graphic>
+          </wp:inline>
+        </w:drawing>
+      </w:r>
+    </w:p>
+    <w:p/>
     <w:sectPr>
-      <w:headerReference w:type="default" r:id="rId8"/>
-      <w:footerReference w:type="default" r:id="rId9"/>
+      <w:headerReference w:type="default" r:id="rId16"/>
+      <w:footerReference w:type="default" r:id="rId17"/>
       <w:type w:val="continuous"/>
       <w:pgSz w:w="11906" w:h="16838"/>
-      <w:pgMar w:top="1276" w:right="1274" w:bottom="142" w:left="1276" w:header="708" w:footer="708" w:gutter="0"/>
+      <w:pgMar w:top="2127" w:right="1274" w:bottom="142" w:left="1276" w:header="708" w:footer="708" w:gutter="0"/>
       <w:cols w:space="709"/>
       <w:docGrid w:linePitch="360"/>
     </w:sectPr>
@@ -314,7 +732,7 @@
           <wp:extent cx="2152650" cy="606425"/>
           <wp:effectExtent l="0" t="0" r="0" b="3175"/>
           <wp:wrapNone/>
-          <wp:docPr id="11" name="Image 11" descr="Résultat de recherche d'images pour &quot;logo ingénieur 2000&quot;"/>
+          <wp:docPr id="58" name="Image 58" descr="Résultat de recherche d'images pour &quot;logo ingénieur 2000&quot;"/>
           <wp:cNvGraphicFramePr>
             <a:graphicFrameLocks xmlns:a="http://schemas.openxmlformats.org/drawingml/2006/main" noChangeAspect="1"/>
           </wp:cNvGraphicFramePr>
@@ -373,7 +791,7 @@
         <wp:inline distT="0" distB="0" distL="0" distR="0" wp14:anchorId="3118AA58" wp14:editId="1A4BC90A">
           <wp:extent cx="2038350" cy="608560"/>
           <wp:effectExtent l="0" t="0" r="0" b="1270"/>
-          <wp:docPr id="12" name="Image 12"/>
+          <wp:docPr id="59" name="Image 59"/>
           <wp:cNvGraphicFramePr>
             <a:graphicFrameLocks xmlns:a="http://schemas.openxmlformats.org/drawingml/2006/main" noChangeAspect="1"/>
           </wp:cNvGraphicFramePr>
@@ -1718,11 +2136,11 @@
     <w:link w:val="Titre1Car"/>
     <w:uiPriority w:val="9"/>
     <w:qFormat/>
-    <w:rsid w:val="007A4B02"/>
+    <w:rsid w:val="00B77DB3"/>
     <w:pPr>
       <w:keepNext/>
       <w:keepLines/>
-      <w:spacing w:before="240" w:after="0"/>
+      <w:spacing w:before="0" w:after="0"/>
       <w:jc w:val="center"/>
       <w:outlineLvl w:val="0"/>
     </w:pPr>
@@ -1869,7 +2287,7 @@
     <w:basedOn w:val="Policepardfaut"/>
     <w:link w:val="Titre1"/>
     <w:uiPriority w:val="9"/>
-    <w:rsid w:val="007A4B02"/>
+    <w:rsid w:val="00B77DB3"/>
     <w:rPr>
       <w:rFonts w:asciiTheme="majorHAnsi" w:eastAsiaTheme="majorEastAsia" w:hAnsiTheme="majorHAnsi" w:cstheme="majorBidi"/>
       <w:color w:val="2F5496" w:themeColor="accent1" w:themeShade="BF"/>
@@ -2343,7 +2761,7 @@
 </file>
 
 <file path=customXml/itemProps1.xml><?xml version="1.0" encoding="utf-8"?>
-<ds:datastoreItem xmlns:ds="http://schemas.openxmlformats.org/officeDocument/2006/customXml" ds:itemID="{B459D715-8840-4488-A261-8E0E45657735}">
+<ds:datastoreItem xmlns:ds="http://schemas.openxmlformats.org/officeDocument/2006/customXml" ds:itemID="{28E06ABE-6A18-494F-A98B-DA11BD758719}">
   <ds:schemaRefs>
     <ds:schemaRef ds:uri="http://schemas.openxmlformats.org/officeDocument/2006/bibliography"/>
   </ds:schemaRefs>

</xml_diff>